<commit_message>
arreglo botones de seleccion
</commit_message>
<xml_diff>
--- a/Referencias.docx
+++ b/Referencias.docx
@@ -78,6 +78,7 @@
     <w:p>
       <w:pPr>
         <w:rPr>
+          <w:rStyle w:val="Hipervnculo"/>
           <w:b/>
           <w:bCs/>
           <w:lang w:val="es-MX"/>
@@ -102,6 +103,49 @@
           <w:t>https://co.pinterest.com/pin/832814156098860072/</w:t>
         </w:r>
       </w:hyperlink>
+    </w:p>
+    <w:p>
+      <w:pPr>
+        <w:rPr>
+          <w:rStyle w:val="Hipervnculo"/>
+          <w:b/>
+          <w:bCs/>
+          <w:color w:val="auto"/>
+          <w:u w:val="none"/>
+          <w:lang w:val="es-MX"/>
+        </w:rPr>
+      </w:pPr>
+      <w:r>
+        <w:rPr>
+          <w:rStyle w:val="Hipervnculo"/>
+          <w:b/>
+          <w:bCs/>
+          <w:color w:val="auto"/>
+          <w:u w:val="none"/>
+          <w:lang w:val="es-MX"/>
+        </w:rPr>
+        <w:t xml:space="preserve">Candado: </w:t>
+      </w:r>
+      <w:hyperlink r:id="rId7" w:history="1">
+        <w:r>
+          <w:rPr>
+            <w:rStyle w:val="Hipervnculo"/>
+            <w:b/>
+            <w:bCs/>
+            <w:lang w:val="es-MX"/>
+          </w:rPr>
+          <w:t>https://www.pngwing.com/es/free-png-ijglf</w:t>
+        </w:r>
+      </w:hyperlink>
+    </w:p>
+    <w:p>
+      <w:pPr>
+        <w:rPr>
+          <w:b/>
+          <w:bCs/>
+          <w:lang w:val="es-MX"/>
+        </w:rPr>
+      </w:pPr>
     </w:p>
     <w:p>
       <w:pPr>

</xml_diff>